<commit_message>
ngedit 1 2 3
</commit_message>
<xml_diff>
--- a/Revisi 7.docx
+++ b/Revisi 7.docx
@@ -22,9 +22,13 @@
           <w:sz w:val="28"/>
           <w:szCs w:val="28"/>
         </w:rPr>
-        <w:t xml:space="preserve">PROPOSAL </w:t>
-      </w:r>
-      <w:r>
+        <w:t>1</w:t>
+      </w:r>
+    </w:p>
+    <w:p>
+      <w:pPr>
+        <w:spacing w:line="240" w:lineRule="auto"/>
+        <w:jc w:val="center"/>
         <w:rPr>
           <w:rFonts w:cs="Times New Roman"/>
           <w:b/>
@@ -32,27 +36,8 @@
           <w:sz w:val="28"/>
           <w:szCs w:val="28"/>
         </w:rPr>
-        <w:t>SKRIPSI</w:t>
-      </w:r>
-    </w:p>
-    <w:p>
-      <w:pPr>
-        <w:pStyle w:val="Heading1"/>
-      </w:pPr>
-      <w:bookmarkStart w:id="0" w:name="_Toc87255769"/>
-      <w:bookmarkStart w:id="1" w:name="_Toc97932970"/>
-      <w:r>
-        <w:rPr>
-          <w:color w:val="FFFFFF" w:themeColor="background1"/>
-        </w:rPr>
-        <w:t>HALAMAN SAMPUL</w:t>
-      </w:r>
-      <w:bookmarkEnd w:id="0"/>
-      <w:bookmarkEnd w:id="1"/>
-    </w:p>
-    <w:p>
-      <w:pPr>
-        <w:spacing w:line="240" w:lineRule="auto"/>
+      </w:pPr>
+      <w:r>
         <w:rPr>
           <w:rFonts w:cs="Times New Roman"/>
           <w:b/>
@@ -60,7 +45,8 @@
           <w:sz w:val="28"/>
           <w:szCs w:val="28"/>
         </w:rPr>
-      </w:pPr>
+        <w:t>2</w:t>
+      </w:r>
     </w:p>
     <w:p>
       <w:pPr>
@@ -82,11 +68,13 @@
           <w:sz w:val="28"/>
           <w:szCs w:val="28"/>
         </w:rPr>
-        <w:t>IMPLEMENTASI SISTEM AP</w:t>
-      </w:r>
-      <w:bookmarkStart w:id="2" w:name="_GoBack"/>
-      <w:bookmarkEnd w:id="2"/>
-      <w:r>
+        <w:t>3</w:t>
+      </w:r>
+    </w:p>
+    <w:p>
+      <w:pPr>
+        <w:spacing w:line="240" w:lineRule="auto"/>
+        <w:jc w:val="center"/>
         <w:rPr>
           <w:rFonts w:cs="Times New Roman"/>
           <w:b/>
@@ -94,7 +82,101 @@
           <w:sz w:val="28"/>
           <w:szCs w:val="28"/>
         </w:rPr>
-        <w:t>LIKASI RUKUN TETANGGA ONLINE SEBAGAI SOLUSI OPTIMALISASI LAYANAN KEPADA MASYARAKAT</w:t>
+      </w:pPr>
+      <w:r>
+        <w:rPr>
+          <w:rFonts w:cs="Times New Roman"/>
+          <w:b/>
+          <w:bCs/>
+          <w:sz w:val="28"/>
+          <w:szCs w:val="28"/>
+        </w:rPr>
+        <w:t>4</w:t>
+      </w:r>
+      <w:bookmarkStart w:id="0" w:name="_GoBack"/>
+      <w:bookmarkEnd w:id="0"/>
+    </w:p>
+    <w:p>
+      <w:pPr>
+        <w:spacing w:line="240" w:lineRule="auto"/>
+        <w:jc w:val="center"/>
+        <w:rPr>
+          <w:rFonts w:cs="Times New Roman"/>
+          <w:b/>
+          <w:bCs/>
+          <w:sz w:val="28"/>
+          <w:szCs w:val="28"/>
+        </w:rPr>
+      </w:pPr>
+      <w:r>
+        <w:rPr>
+          <w:rFonts w:cs="Times New Roman"/>
+          <w:b/>
+          <w:bCs/>
+          <w:sz w:val="28"/>
+          <w:szCs w:val="28"/>
+        </w:rPr>
+        <w:t xml:space="preserve">PROPOSAL </w:t>
+      </w:r>
+      <w:r>
+        <w:rPr>
+          <w:rFonts w:cs="Times New Roman"/>
+          <w:b/>
+          <w:bCs/>
+          <w:sz w:val="28"/>
+          <w:szCs w:val="28"/>
+        </w:rPr>
+        <w:t>SKRIPSI</w:t>
+      </w:r>
+    </w:p>
+    <w:p>
+      <w:pPr>
+        <w:pStyle w:val="Heading1"/>
+      </w:pPr>
+      <w:bookmarkStart w:id="1" w:name="_Toc87255769"/>
+      <w:bookmarkStart w:id="2" w:name="_Toc97932970"/>
+      <w:r>
+        <w:rPr>
+          <w:color w:val="FFFFFF" w:themeColor="background1"/>
+        </w:rPr>
+        <w:t>HALAMAN SAMPUL</w:t>
+      </w:r>
+      <w:bookmarkEnd w:id="1"/>
+      <w:bookmarkEnd w:id="2"/>
+    </w:p>
+    <w:p>
+      <w:pPr>
+        <w:spacing w:line="240" w:lineRule="auto"/>
+        <w:rPr>
+          <w:rFonts w:cs="Times New Roman"/>
+          <w:b/>
+          <w:bCs/>
+          <w:sz w:val="28"/>
+          <w:szCs w:val="28"/>
+        </w:rPr>
+      </w:pPr>
+    </w:p>
+    <w:p>
+      <w:pPr>
+        <w:spacing w:line="240" w:lineRule="auto"/>
+        <w:jc w:val="center"/>
+        <w:rPr>
+          <w:rFonts w:cs="Times New Roman"/>
+          <w:b/>
+          <w:bCs/>
+          <w:sz w:val="28"/>
+          <w:szCs w:val="28"/>
+        </w:rPr>
+      </w:pPr>
+      <w:r>
+        <w:rPr>
+          <w:rFonts w:cs="Times New Roman"/>
+          <w:b/>
+          <w:bCs/>
+          <w:sz w:val="28"/>
+          <w:szCs w:val="28"/>
+        </w:rPr>
+        <w:t>IMPLEMENTASI SISTEM APLIKASI RUKUN TETANGGA ONLINE SEBAGAI SOLUSI OPTIMALISASI LAYANAN KEPADA MASYARAKAT</w:t>
       </w:r>
     </w:p>
     <w:p>
@@ -472,7 +554,6 @@
       <w:bookmarkStart w:id="3" w:name="_Toc87255770"/>
       <w:bookmarkStart w:id="4" w:name="_Toc97932971"/>
       <w:r>
-        <w:lastRenderedPageBreak/>
         <w:t>HALAMAN PERSETUJUAN</w:t>
       </w:r>
       <w:bookmarkEnd w:id="3"/>
@@ -5000,8 +5081,8 @@
         </w:rPr>
       </w:pPr>
     </w:p>
-    <w:bookmarkStart w:id="14" w:name="_Toc97932977" w:displacedByCustomXml="next"/>
-    <w:bookmarkStart w:id="15" w:name="_Toc87255775" w:displacedByCustomXml="next"/>
+    <w:bookmarkStart w:id="14" w:name="_Toc87255775" w:displacedByCustomXml="next"/>
+    <w:bookmarkStart w:id="15" w:name="_Toc97932977" w:displacedByCustomXml="next"/>
     <w:sdt>
       <w:sdtPr>
         <w:rPr>
@@ -22714,7 +22795,7 @@
 </file>
 
 <file path=customXml/itemProps1.xml><?xml version="1.0" encoding="utf-8"?>
-<ds:datastoreItem xmlns:ds="http://schemas.openxmlformats.org/officeDocument/2006/customXml" ds:itemID="{9E12284B-E03F-4E8D-BCDC-77B3D8B77D5F}">
+<ds:datastoreItem xmlns:ds="http://schemas.openxmlformats.org/officeDocument/2006/customXml" ds:itemID="{91931218-F79B-45DD-A595-5213533B38AC}">
   <ds:schemaRefs>
     <ds:schemaRef ds:uri="http://schemas.openxmlformats.org/officeDocument/2006/bibliography"/>
   </ds:schemaRefs>

</xml_diff>

<commit_message>
hapus 1 2 3 4
</commit_message>
<xml_diff>
--- a/Revisi 7.docx
+++ b/Revisi 7.docx
@@ -14,100 +14,8 @@
           <w:szCs w:val="28"/>
         </w:rPr>
       </w:pPr>
-      <w:r>
-        <w:rPr>
-          <w:rFonts w:cs="Times New Roman"/>
-          <w:b/>
-          <w:bCs/>
-          <w:sz w:val="28"/>
-          <w:szCs w:val="28"/>
-        </w:rPr>
-        <w:t>1</w:t>
-      </w:r>
-    </w:p>
-    <w:p>
-      <w:pPr>
-        <w:spacing w:line="240" w:lineRule="auto"/>
-        <w:jc w:val="center"/>
-        <w:rPr>
-          <w:rFonts w:cs="Times New Roman"/>
-          <w:b/>
-          <w:bCs/>
-          <w:sz w:val="28"/>
-          <w:szCs w:val="28"/>
-        </w:rPr>
-      </w:pPr>
-      <w:r>
-        <w:rPr>
-          <w:rFonts w:cs="Times New Roman"/>
-          <w:b/>
-          <w:bCs/>
-          <w:sz w:val="28"/>
-          <w:szCs w:val="28"/>
-        </w:rPr>
-        <w:t>2</w:t>
-      </w:r>
-    </w:p>
-    <w:p>
-      <w:pPr>
-        <w:spacing w:line="240" w:lineRule="auto"/>
-        <w:jc w:val="center"/>
-        <w:rPr>
-          <w:rFonts w:cs="Times New Roman"/>
-          <w:b/>
-          <w:bCs/>
-          <w:sz w:val="28"/>
-          <w:szCs w:val="28"/>
-        </w:rPr>
-      </w:pPr>
-      <w:r>
-        <w:rPr>
-          <w:rFonts w:cs="Times New Roman"/>
-          <w:b/>
-          <w:bCs/>
-          <w:sz w:val="28"/>
-          <w:szCs w:val="28"/>
-        </w:rPr>
-        <w:t>3</w:t>
-      </w:r>
-    </w:p>
-    <w:p>
-      <w:pPr>
-        <w:spacing w:line="240" w:lineRule="auto"/>
-        <w:jc w:val="center"/>
-        <w:rPr>
-          <w:rFonts w:cs="Times New Roman"/>
-          <w:b/>
-          <w:bCs/>
-          <w:sz w:val="28"/>
-          <w:szCs w:val="28"/>
-        </w:rPr>
-      </w:pPr>
-      <w:r>
-        <w:rPr>
-          <w:rFonts w:cs="Times New Roman"/>
-          <w:b/>
-          <w:bCs/>
-          <w:sz w:val="28"/>
-          <w:szCs w:val="28"/>
-        </w:rPr>
-        <w:t>4</w:t>
-      </w:r>
       <w:bookmarkStart w:id="0" w:name="_GoBack"/>
       <w:bookmarkEnd w:id="0"/>
-    </w:p>
-    <w:p>
-      <w:pPr>
-        <w:spacing w:line="240" w:lineRule="auto"/>
-        <w:jc w:val="center"/>
-        <w:rPr>
-          <w:rFonts w:cs="Times New Roman"/>
-          <w:b/>
-          <w:bCs/>
-          <w:sz w:val="28"/>
-          <w:szCs w:val="28"/>
-        </w:rPr>
-      </w:pPr>
       <w:r>
         <w:rPr>
           <w:rFonts w:cs="Times New Roman"/>
@@ -554,6 +462,7 @@
       <w:bookmarkStart w:id="3" w:name="_Toc87255770"/>
       <w:bookmarkStart w:id="4" w:name="_Toc97932971"/>
       <w:r>
+        <w:lastRenderedPageBreak/>
         <w:t>HALAMAN PERSETUJUAN</w:t>
       </w:r>
       <w:bookmarkEnd w:id="3"/>
@@ -5081,8 +4990,8 @@
         </w:rPr>
       </w:pPr>
     </w:p>
-    <w:bookmarkStart w:id="14" w:name="_Toc87255775" w:displacedByCustomXml="next"/>
-    <w:bookmarkStart w:id="15" w:name="_Toc97932977" w:displacedByCustomXml="next"/>
+    <w:bookmarkStart w:id="14" w:name="_Toc97932977" w:displacedByCustomXml="next"/>
+    <w:bookmarkStart w:id="15" w:name="_Toc87255775" w:displacedByCustomXml="next"/>
     <w:sdt>
       <w:sdtPr>
         <w:rPr>
@@ -22795,7 +22704,7 @@
 </file>
 
 <file path=customXml/itemProps1.xml><?xml version="1.0" encoding="utf-8"?>
-<ds:datastoreItem xmlns:ds="http://schemas.openxmlformats.org/officeDocument/2006/customXml" ds:itemID="{91931218-F79B-45DD-A595-5213533B38AC}">
+<ds:datastoreItem xmlns:ds="http://schemas.openxmlformats.org/officeDocument/2006/customXml" ds:itemID="{161994A8-E99F-429C-9CB9-632547EC539F}">
   <ds:schemaRefs>
     <ds:schemaRef ds:uri="http://schemas.openxmlformats.org/officeDocument/2006/bibliography"/>
   </ds:schemaRefs>

</xml_diff>

<commit_message>
Menambahkan 1 2 3 4
</commit_message>
<xml_diff>
--- a/Revisi 7.docx
+++ b/Revisi 7.docx
@@ -14,8 +14,100 @@
           <w:szCs w:val="28"/>
         </w:rPr>
       </w:pPr>
+      <w:r>
+        <w:rPr>
+          <w:rFonts w:cs="Times New Roman"/>
+          <w:b/>
+          <w:bCs/>
+          <w:sz w:val="28"/>
+          <w:szCs w:val="28"/>
+        </w:rPr>
+        <w:t>1</w:t>
+      </w:r>
+    </w:p>
+    <w:p>
+      <w:pPr>
+        <w:spacing w:line="240" w:lineRule="auto"/>
+        <w:jc w:val="center"/>
+        <w:rPr>
+          <w:rFonts w:cs="Times New Roman"/>
+          <w:b/>
+          <w:bCs/>
+          <w:sz w:val="28"/>
+          <w:szCs w:val="28"/>
+        </w:rPr>
+      </w:pPr>
+      <w:r>
+        <w:rPr>
+          <w:rFonts w:cs="Times New Roman"/>
+          <w:b/>
+          <w:bCs/>
+          <w:sz w:val="28"/>
+          <w:szCs w:val="28"/>
+        </w:rPr>
+        <w:t>2</w:t>
+      </w:r>
+    </w:p>
+    <w:p>
+      <w:pPr>
+        <w:spacing w:line="240" w:lineRule="auto"/>
+        <w:jc w:val="center"/>
+        <w:rPr>
+          <w:rFonts w:cs="Times New Roman"/>
+          <w:b/>
+          <w:bCs/>
+          <w:sz w:val="28"/>
+          <w:szCs w:val="28"/>
+        </w:rPr>
+      </w:pPr>
+      <w:r>
+        <w:rPr>
+          <w:rFonts w:cs="Times New Roman"/>
+          <w:b/>
+          <w:bCs/>
+          <w:sz w:val="28"/>
+          <w:szCs w:val="28"/>
+        </w:rPr>
+        <w:t>3</w:t>
+      </w:r>
+    </w:p>
+    <w:p>
+      <w:pPr>
+        <w:spacing w:line="240" w:lineRule="auto"/>
+        <w:jc w:val="center"/>
+        <w:rPr>
+          <w:rFonts w:cs="Times New Roman"/>
+          <w:b/>
+          <w:bCs/>
+          <w:sz w:val="28"/>
+          <w:szCs w:val="28"/>
+        </w:rPr>
+      </w:pPr>
+      <w:r>
+        <w:rPr>
+          <w:rFonts w:cs="Times New Roman"/>
+          <w:b/>
+          <w:bCs/>
+          <w:sz w:val="28"/>
+          <w:szCs w:val="28"/>
+        </w:rPr>
+        <w:t>4</w:t>
+      </w:r>
       <w:bookmarkStart w:id="0" w:name="_GoBack"/>
       <w:bookmarkEnd w:id="0"/>
+    </w:p>
+    <w:p>
+      <w:pPr>
+        <w:spacing w:line="240" w:lineRule="auto"/>
+        <w:jc w:val="center"/>
+        <w:rPr>
+          <w:rFonts w:cs="Times New Roman"/>
+          <w:b/>
+          <w:bCs/>
+          <w:sz w:val="28"/>
+          <w:szCs w:val="28"/>
+        </w:rPr>
+      </w:pPr>
       <w:r>
         <w:rPr>
           <w:rFonts w:cs="Times New Roman"/>
@@ -462,7 +554,6 @@
       <w:bookmarkStart w:id="3" w:name="_Toc87255770"/>
       <w:bookmarkStart w:id="4" w:name="_Toc97932971"/>
       <w:r>
-        <w:lastRenderedPageBreak/>
         <w:t>HALAMAN PERSETUJUAN</w:t>
       </w:r>
       <w:bookmarkEnd w:id="3"/>
@@ -4990,8 +5081,8 @@
         </w:rPr>
       </w:pPr>
     </w:p>
-    <w:bookmarkStart w:id="14" w:name="_Toc97932977" w:displacedByCustomXml="next"/>
-    <w:bookmarkStart w:id="15" w:name="_Toc87255775" w:displacedByCustomXml="next"/>
+    <w:bookmarkStart w:id="14" w:name="_Toc87255775" w:displacedByCustomXml="next"/>
+    <w:bookmarkStart w:id="15" w:name="_Toc97932977" w:displacedByCustomXml="next"/>
     <w:sdt>
       <w:sdtPr>
         <w:rPr>
@@ -22704,7 +22795,7 @@
 </file>
 
 <file path=customXml/itemProps1.xml><?xml version="1.0" encoding="utf-8"?>
-<ds:datastoreItem xmlns:ds="http://schemas.openxmlformats.org/officeDocument/2006/customXml" ds:itemID="{161994A8-E99F-429C-9CB9-632547EC539F}">
+<ds:datastoreItem xmlns:ds="http://schemas.openxmlformats.org/officeDocument/2006/customXml" ds:itemID="{41F411E1-C344-45B0-BA0C-C6F8526FFC56}">
   <ds:schemaRefs>
     <ds:schemaRef ds:uri="http://schemas.openxmlformats.org/officeDocument/2006/bibliography"/>
   </ds:schemaRefs>

</xml_diff>